<commit_message>
resuse file with notes
</commit_message>
<xml_diff>
--- a/HD/2017年工作.docx
+++ b/HD/2017年工作.docx
@@ -141,6 +141,7 @@
         </w:rPr>
         <w:t>，那么用</w:t>
       </w:r>
+      <w:proofErr w:type="spellStart"/>
       <w:r>
         <w:rPr>
           <w:rStyle w:val="a5"/>
@@ -152,6 +153,7 @@
         </w:rPr>
         <w:t>encodeURI</w:t>
       </w:r>
+      <w:proofErr w:type="spellEnd"/>
       <w:r>
         <w:rPr>
           <w:rStyle w:val="a5"/>
@@ -203,6 +205,7 @@
         </w:rPr>
         <w:t>中的参数的时候，那么</w:t>
       </w:r>
+      <w:proofErr w:type="spellStart"/>
       <w:r>
         <w:rPr>
           <w:rStyle w:val="a5"/>
@@ -214,6 +217,7 @@
         </w:rPr>
         <w:t>encodeURIComponent</w:t>
       </w:r>
+      <w:proofErr w:type="spellEnd"/>
       <w:r>
         <w:rPr>
           <w:rStyle w:val="a5"/>
@@ -317,8 +321,21 @@
               <w:pStyle w:val="a7"/>
               <w:jc w:val="left"/>
             </w:pPr>
-            <w:r>
-              <w:t>var str2 = { "name": "haorooms", "sex": "man" };</w:t>
+            <w:proofErr w:type="spellStart"/>
+            <w:r>
+              <w:t>var</w:t>
+            </w:r>
+            <w:proofErr w:type="spellEnd"/>
+            <w:r>
+              <w:t xml:space="preserve"> str2 = { "name": "</w:t>
+            </w:r>
+            <w:proofErr w:type="spellStart"/>
+            <w:r>
+              <w:t>haorooms</w:t>
+            </w:r>
+            <w:proofErr w:type="spellEnd"/>
+            <w:r>
+              <w:t>", "sex": "man" };</w:t>
             </w:r>
           </w:p>
         </w:tc>
@@ -362,8 +379,21 @@
               <w:pStyle w:val="a7"/>
               <w:jc w:val="left"/>
             </w:pPr>
-            <w:r>
-              <w:t>var str1 = '{ "name": "haorooms", "sex": "man" }';</w:t>
+            <w:proofErr w:type="spellStart"/>
+            <w:r>
+              <w:t>var</w:t>
+            </w:r>
+            <w:proofErr w:type="spellEnd"/>
+            <w:r>
+              <w:t xml:space="preserve"> str1 = '{ "name": "</w:t>
+            </w:r>
+            <w:proofErr w:type="spellStart"/>
+            <w:r>
+              <w:t>haorooms</w:t>
+            </w:r>
+            <w:proofErr w:type="spellEnd"/>
+            <w:r>
+              <w:t>", "sex": "man" }';</w:t>
             </w:r>
           </w:p>
         </w:tc>
@@ -413,11 +443,47 @@
               <w:pStyle w:val="a7"/>
               <w:jc w:val="left"/>
             </w:pPr>
-            <w:r>
-              <w:rPr>
-                <w:rFonts w:hint="eastAsia"/>
-              </w:rPr>
-              <w:t>var obj = str.parseJSON(); //</w:t>
+            <w:proofErr w:type="spellStart"/>
+            <w:r>
+              <w:rPr>
+                <w:rFonts w:hint="eastAsia"/>
+              </w:rPr>
+              <w:t>var</w:t>
+            </w:r>
+            <w:proofErr w:type="spellEnd"/>
+            <w:r>
+              <w:rPr>
+                <w:rFonts w:hint="eastAsia"/>
+              </w:rPr>
+              <w:t xml:space="preserve"> </w:t>
+            </w:r>
+            <w:proofErr w:type="spellStart"/>
+            <w:r>
+              <w:rPr>
+                <w:rFonts w:hint="eastAsia"/>
+              </w:rPr>
+              <w:t>obj</w:t>
+            </w:r>
+            <w:proofErr w:type="spellEnd"/>
+            <w:r>
+              <w:rPr>
+                <w:rFonts w:hint="eastAsia"/>
+              </w:rPr>
+              <w:t xml:space="preserve"> = </w:t>
+            </w:r>
+            <w:proofErr w:type="spellStart"/>
+            <w:r>
+              <w:rPr>
+                <w:rFonts w:hint="eastAsia"/>
+              </w:rPr>
+              <w:t>str.parseJSON</w:t>
+            </w:r>
+            <w:proofErr w:type="spellEnd"/>
+            <w:r>
+              <w:rPr>
+                <w:rFonts w:hint="eastAsia"/>
+              </w:rPr>
+              <w:t>(); //</w:t>
             </w:r>
             <w:r>
               <w:rPr>
@@ -455,11 +521,61 @@
               <w:pStyle w:val="a7"/>
               <w:jc w:val="left"/>
             </w:pPr>
-            <w:r>
-              <w:rPr>
-                <w:rFonts w:hint="eastAsia"/>
-              </w:rPr>
-              <w:t>var obj = JSON.parse(str); //</w:t>
+            <w:proofErr w:type="spellStart"/>
+            <w:r>
+              <w:rPr>
+                <w:rFonts w:hint="eastAsia"/>
+              </w:rPr>
+              <w:t>var</w:t>
+            </w:r>
+            <w:proofErr w:type="spellEnd"/>
+            <w:r>
+              <w:rPr>
+                <w:rFonts w:hint="eastAsia"/>
+              </w:rPr>
+              <w:t xml:space="preserve"> </w:t>
+            </w:r>
+            <w:proofErr w:type="spellStart"/>
+            <w:r>
+              <w:rPr>
+                <w:rFonts w:hint="eastAsia"/>
+              </w:rPr>
+              <w:t>obj</w:t>
+            </w:r>
+            <w:proofErr w:type="spellEnd"/>
+            <w:r>
+              <w:rPr>
+                <w:rFonts w:hint="eastAsia"/>
+              </w:rPr>
+              <w:t xml:space="preserve"> = </w:t>
+            </w:r>
+            <w:proofErr w:type="spellStart"/>
+            <w:r>
+              <w:rPr>
+                <w:rFonts w:hint="eastAsia"/>
+              </w:rPr>
+              <w:t>JSON.parse</w:t>
+            </w:r>
+            <w:proofErr w:type="spellEnd"/>
+            <w:r>
+              <w:rPr>
+                <w:rFonts w:hint="eastAsia"/>
+              </w:rPr>
+              <w:t>(</w:t>
+            </w:r>
+            <w:proofErr w:type="spellStart"/>
+            <w:r>
+              <w:rPr>
+                <w:rFonts w:hint="eastAsia"/>
+              </w:rPr>
+              <w:t>str</w:t>
+            </w:r>
+            <w:proofErr w:type="spellEnd"/>
+            <w:r>
+              <w:rPr>
+                <w:rFonts w:hint="eastAsia"/>
+              </w:rPr>
+              <w:t>); //</w:t>
             </w:r>
             <w:r>
               <w:rPr>
@@ -545,11 +661,33 @@
               <w:pStyle w:val="a7"/>
               <w:jc w:val="left"/>
             </w:pPr>
-            <w:r>
-              <w:rPr>
-                <w:rFonts w:hint="eastAsia"/>
-              </w:rPr>
-              <w:t>var last=obj.toJSONString(); //</w:t>
+            <w:proofErr w:type="spellStart"/>
+            <w:r>
+              <w:rPr>
+                <w:rFonts w:hint="eastAsia"/>
+              </w:rPr>
+              <w:t>var</w:t>
+            </w:r>
+            <w:proofErr w:type="spellEnd"/>
+            <w:r>
+              <w:rPr>
+                <w:rFonts w:hint="eastAsia"/>
+              </w:rPr>
+              <w:t xml:space="preserve"> last=</w:t>
+            </w:r>
+            <w:proofErr w:type="spellStart"/>
+            <w:r>
+              <w:rPr>
+                <w:rFonts w:hint="eastAsia"/>
+              </w:rPr>
+              <w:t>obj.toJSONString</w:t>
+            </w:r>
+            <w:proofErr w:type="spellEnd"/>
+            <w:r>
+              <w:rPr>
+                <w:rFonts w:hint="eastAsia"/>
+              </w:rPr>
+              <w:t>(); //</w:t>
             </w:r>
             <w:r>
               <w:rPr>
@@ -587,11 +725,47 @@
               <w:pStyle w:val="a7"/>
               <w:jc w:val="left"/>
             </w:pPr>
-            <w:r>
-              <w:rPr>
-                <w:rFonts w:hint="eastAsia"/>
-              </w:rPr>
-              <w:t>var last=JSON.stringify(obj); //</w:t>
+            <w:proofErr w:type="spellStart"/>
+            <w:r>
+              <w:rPr>
+                <w:rFonts w:hint="eastAsia"/>
+              </w:rPr>
+              <w:t>var</w:t>
+            </w:r>
+            <w:proofErr w:type="spellEnd"/>
+            <w:r>
+              <w:rPr>
+                <w:rFonts w:hint="eastAsia"/>
+              </w:rPr>
+              <w:t xml:space="preserve"> last=</w:t>
+            </w:r>
+            <w:proofErr w:type="spellStart"/>
+            <w:r>
+              <w:rPr>
+                <w:rFonts w:hint="eastAsia"/>
+              </w:rPr>
+              <w:t>JSON.stringify</w:t>
+            </w:r>
+            <w:proofErr w:type="spellEnd"/>
+            <w:r>
+              <w:rPr>
+                <w:rFonts w:hint="eastAsia"/>
+              </w:rPr>
+              <w:t>(</w:t>
+            </w:r>
+            <w:proofErr w:type="spellStart"/>
+            <w:r>
+              <w:rPr>
+                <w:rFonts w:hint="eastAsia"/>
+              </w:rPr>
+              <w:t>obj</w:t>
+            </w:r>
+            <w:proofErr w:type="spellEnd"/>
+            <w:r>
+              <w:rPr>
+                <w:rFonts w:hint="eastAsia"/>
+              </w:rPr>
+              <w:t>); //</w:t>
             </w:r>
             <w:r>
               <w:rPr>
@@ -843,6 +1017,7 @@
                 <w:szCs w:val="21"/>
               </w:rPr>
             </w:pPr>
+            <w:proofErr w:type="spellStart"/>
             <w:r>
               <w:rPr>
                 <w:rFonts w:ascii="Consolas" w:eastAsia="宋体" w:hAnsi="Consolas" w:cs="Consolas"/>
@@ -852,39 +1027,9 @@
                 <w:kern w:val="0"/>
                 <w:szCs w:val="21"/>
               </w:rPr>
-              <w:t xml:space="preserve">var </w:t>
-            </w:r>
-            <w:r>
-              <w:rPr>
-                <w:rFonts w:ascii="Consolas" w:eastAsia="宋体" w:hAnsi="Consolas" w:cs="Consolas" w:hint="eastAsia"/>
-                <w:i/>
-                <w:iCs/>
-                <w:color w:val="000000"/>
-                <w:kern w:val="0"/>
-                <w:szCs w:val="21"/>
-              </w:rPr>
-              <w:t>foo</w:t>
-            </w:r>
-            <w:r>
-              <w:rPr>
-                <w:rFonts w:ascii="Consolas" w:eastAsia="宋体" w:hAnsi="Consolas" w:cs="Consolas"/>
-                <w:i/>
-                <w:iCs/>
-                <w:color w:val="000000"/>
-                <w:kern w:val="0"/>
-                <w:szCs w:val="21"/>
-              </w:rPr>
-              <w:t xml:space="preserve"> </w:t>
-            </w:r>
-            <w:r>
-              <w:rPr>
-                <w:rFonts w:ascii="Consolas" w:eastAsia="宋体" w:hAnsi="Consolas" w:cs="Consolas"/>
-                <w:color w:val="000000"/>
-                <w:kern w:val="0"/>
-                <w:szCs w:val="21"/>
-              </w:rPr>
-              <w:t xml:space="preserve">= </w:t>
-            </w:r>
+              <w:t>var</w:t>
+            </w:r>
+            <w:proofErr w:type="spellEnd"/>
             <w:r>
               <w:rPr>
                 <w:rFonts w:ascii="Consolas" w:eastAsia="宋体" w:hAnsi="Consolas" w:cs="Consolas"/>
@@ -894,6 +1039,48 @@
                 <w:kern w:val="0"/>
                 <w:szCs w:val="21"/>
               </w:rPr>
+              <w:t xml:space="preserve"> </w:t>
+            </w:r>
+            <w:r>
+              <w:rPr>
+                <w:rFonts w:ascii="Consolas" w:eastAsia="宋体" w:hAnsi="Consolas" w:cs="Consolas" w:hint="eastAsia"/>
+                <w:i/>
+                <w:iCs/>
+                <w:color w:val="000000"/>
+                <w:kern w:val="0"/>
+                <w:szCs w:val="21"/>
+              </w:rPr>
+              <w:t>foo</w:t>
+            </w:r>
+            <w:r>
+              <w:rPr>
+                <w:rFonts w:ascii="Consolas" w:eastAsia="宋体" w:hAnsi="Consolas" w:cs="Consolas"/>
+                <w:i/>
+                <w:iCs/>
+                <w:color w:val="000000"/>
+                <w:kern w:val="0"/>
+                <w:szCs w:val="21"/>
+              </w:rPr>
+              <w:t xml:space="preserve"> </w:t>
+            </w:r>
+            <w:r>
+              <w:rPr>
+                <w:rFonts w:ascii="Consolas" w:eastAsia="宋体" w:hAnsi="Consolas" w:cs="Consolas"/>
+                <w:color w:val="000000"/>
+                <w:kern w:val="0"/>
+                <w:szCs w:val="21"/>
+              </w:rPr>
+              <w:t xml:space="preserve">= </w:t>
+            </w:r>
+            <w:r>
+              <w:rPr>
+                <w:rFonts w:ascii="Consolas" w:eastAsia="宋体" w:hAnsi="Consolas" w:cs="Consolas"/>
+                <w:b/>
+                <w:bCs/>
+                <w:color w:val="000080"/>
+                <w:kern w:val="0"/>
+                <w:szCs w:val="21"/>
+              </w:rPr>
               <w:t xml:space="preserve">function </w:t>
             </w:r>
             <w:r>
@@ -915,6 +1102,7 @@
               <w:br/>
               <w:t xml:space="preserve">    </w:t>
             </w:r>
+            <w:proofErr w:type="spellStart"/>
             <w:r>
               <w:rPr>
                 <w:rFonts w:ascii="Consolas" w:eastAsia="宋体" w:hAnsi="Consolas" w:cs="Consolas" w:hint="eastAsia"/>
@@ -922,7 +1110,17 @@
                 <w:kern w:val="0"/>
                 <w:szCs w:val="21"/>
               </w:rPr>
-              <w:t xml:space="preserve">var a = </w:t>
+              <w:t>var</w:t>
+            </w:r>
+            <w:proofErr w:type="spellEnd"/>
+            <w:r>
+              <w:rPr>
+                <w:rFonts w:ascii="Consolas" w:eastAsia="宋体" w:hAnsi="Consolas" w:cs="Consolas" w:hint="eastAsia"/>
+                <w:color w:val="000000"/>
+                <w:kern w:val="0"/>
+                <w:szCs w:val="21"/>
+              </w:rPr>
+              <w:t xml:space="preserve"> a = </w:t>
             </w:r>
             <w:r>
               <w:rPr>
@@ -1009,6 +1207,7 @@
               </w:rPr>
               <w:t xml:space="preserve">    </w:t>
             </w:r>
+            <w:proofErr w:type="gramStart"/>
             <w:r>
               <w:rPr>
                 <w:rFonts w:ascii="Consolas" w:eastAsia="宋体" w:hAnsi="Consolas" w:cs="Consolas" w:hint="eastAsia"/>
@@ -1018,6 +1217,7 @@
               </w:rPr>
               <w:t>alert(</w:t>
             </w:r>
+            <w:proofErr w:type="gramEnd"/>
             <w:r>
               <w:rPr>
                 <w:rFonts w:ascii="Consolas" w:eastAsia="宋体" w:hAnsi="Consolas" w:cs="Consolas"/>
@@ -1034,7 +1234,27 @@
                 <w:kern w:val="0"/>
                 <w:szCs w:val="21"/>
               </w:rPr>
-              <w:t>I wrote var a!</w:t>
+              <w:t xml:space="preserve">I wrote </w:t>
+            </w:r>
+            <w:proofErr w:type="spellStart"/>
+            <w:r>
+              <w:rPr>
+                <w:rFonts w:ascii="Consolas" w:eastAsia="宋体" w:hAnsi="Consolas" w:cs="Consolas" w:hint="eastAsia"/>
+                <w:color w:val="000000"/>
+                <w:kern w:val="0"/>
+                <w:szCs w:val="21"/>
+              </w:rPr>
+              <w:t>var</w:t>
+            </w:r>
+            <w:proofErr w:type="spellEnd"/>
+            <w:r>
+              <w:rPr>
+                <w:rFonts w:ascii="Consolas" w:eastAsia="宋体" w:hAnsi="Consolas" w:cs="Consolas" w:hint="eastAsia"/>
+                <w:color w:val="000000"/>
+                <w:kern w:val="0"/>
+                <w:szCs w:val="21"/>
+              </w:rPr>
+              <w:t xml:space="preserve"> a!</w:t>
             </w:r>
             <w:r>
               <w:rPr>
@@ -1079,7 +1299,27 @@
                 <w:kern w:val="0"/>
                 <w:szCs w:val="21"/>
               </w:rPr>
-              <w:t>I wrote var a!</w:t>
+              <w:t xml:space="preserve">I wrote </w:t>
+            </w:r>
+            <w:proofErr w:type="spellStart"/>
+            <w:r>
+              <w:rPr>
+                <w:rFonts w:ascii="Consolas" w:eastAsia="宋体" w:hAnsi="Consolas" w:cs="Consolas" w:hint="eastAsia"/>
+                <w:color w:val="000000"/>
+                <w:kern w:val="0"/>
+                <w:szCs w:val="21"/>
+              </w:rPr>
+              <w:t>var</w:t>
+            </w:r>
+            <w:proofErr w:type="spellEnd"/>
+            <w:r>
+              <w:rPr>
+                <w:rFonts w:ascii="Consolas" w:eastAsia="宋体" w:hAnsi="Consolas" w:cs="Consolas" w:hint="eastAsia"/>
+                <w:color w:val="000000"/>
+                <w:kern w:val="0"/>
+                <w:szCs w:val="21"/>
+              </w:rPr>
+              <w:t xml:space="preserve"> a!</w:t>
             </w:r>
             <w:r>
               <w:rPr>
@@ -1148,6 +1388,7 @@
               </w:rPr>
               <w:t xml:space="preserve">function </w:t>
             </w:r>
+            <w:proofErr w:type="spellStart"/>
             <w:r>
               <w:rPr>
                 <w:rFonts w:ascii="Consolas" w:eastAsia="宋体" w:hAnsi="Consolas" w:cs="Consolas"/>
@@ -1159,6 +1400,7 @@
               </w:rPr>
               <w:t>init</w:t>
             </w:r>
+            <w:proofErr w:type="spellEnd"/>
             <w:r>
               <w:rPr>
                 <w:rFonts w:ascii="Consolas" w:eastAsia="宋体" w:hAnsi="Consolas" w:cs="Consolas"/>
@@ -1574,12 +1816,14 @@
       <w:pPr>
         <w:pStyle w:val="3"/>
       </w:pPr>
+      <w:proofErr w:type="spellStart"/>
       <w:r>
         <w:rPr>
           <w:rFonts w:hint="eastAsia"/>
         </w:rPr>
         <w:t>Window.top</w:t>
       </w:r>
+      <w:proofErr w:type="spellEnd"/>
     </w:p>
     <w:p>
       <w:r>
@@ -1643,11 +1887,27 @@
           <w:szCs w:val="22"/>
         </w:rPr>
       </w:pPr>
+      <w:proofErr w:type="spellStart"/>
+      <w:proofErr w:type="gramStart"/>
       <w:r>
         <w:rPr>
           <w:shd w:val="clear" w:color="auto" w:fill="FDFCF8"/>
         </w:rPr>
-        <w:t xml:space="preserve">setTimeout() </w:t>
+        <w:t>setTimeout</w:t>
+      </w:r>
+      <w:proofErr w:type="spellEnd"/>
+      <w:r>
+        <w:rPr>
+          <w:shd w:val="clear" w:color="auto" w:fill="FDFCF8"/>
+        </w:rPr>
+        <w:t>()</w:t>
+      </w:r>
+      <w:proofErr w:type="gramEnd"/>
+      <w:r>
+        <w:rPr>
+          <w:shd w:val="clear" w:color="auto" w:fill="FDFCF8"/>
+        </w:rPr>
+        <w:t xml:space="preserve"> </w:t>
       </w:r>
     </w:p>
     <w:p>
@@ -1809,12 +2069,14 @@
             <w:shd w:val="clear" w:color="auto" w:fill="DDD9C3" w:themeFill="background2" w:themeFillShade="E6"/>
           </w:tcPr>
           <w:p>
+            <w:proofErr w:type="spellStart"/>
             <w:r>
               <w:rPr>
                 <w:rFonts w:hint="eastAsia"/>
               </w:rPr>
               <w:t>millisec</w:t>
             </w:r>
+            <w:proofErr w:type="spellEnd"/>
           </w:p>
         </w:tc>
         <w:tc>
@@ -1870,6 +2132,7 @@
                 <w:shd w:val="clear" w:color="auto" w:fill="FDFCF8"/>
               </w:rPr>
             </w:pPr>
+            <w:proofErr w:type="spellStart"/>
             <w:r>
               <w:rPr>
                 <w:rFonts w:ascii="Verdana" w:hAnsi="Verdana"/>
@@ -1877,7 +2140,17 @@
                 <w:szCs w:val="21"/>
                 <w:shd w:val="clear" w:color="auto" w:fill="FDFCF8"/>
               </w:rPr>
-              <w:t>setTimeout("alert('5 seconds!')",5000)</w:t>
+              <w:t>setTimeout</w:t>
+            </w:r>
+            <w:proofErr w:type="spellEnd"/>
+            <w:r>
+              <w:rPr>
+                <w:rFonts w:ascii="Verdana" w:hAnsi="Verdana"/>
+                <w:color w:val="000000"/>
+                <w:szCs w:val="21"/>
+                <w:shd w:val="clear" w:color="auto" w:fill="FDFCF8"/>
+              </w:rPr>
+              <w:t>("alert('5 seconds!')",5000)</w:t>
             </w:r>
           </w:p>
         </w:tc>
@@ -2122,9 +2395,11 @@
       <w:r>
         <w:t>自动安装</w:t>
       </w:r>
+      <w:proofErr w:type="spellStart"/>
       <w:r>
         <w:t>gulpfile</w:t>
       </w:r>
+      <w:proofErr w:type="spellEnd"/>
       <w:r>
         <w:t>中所有依赖的模块</w:t>
       </w:r>
@@ -2157,14 +2432,34 @@
       <w:pPr>
         <w:pStyle w:val="a7"/>
       </w:pPr>
+      <w:proofErr w:type="spellStart"/>
       <w:r>
         <w:rPr>
           <w:i/>
           <w:iCs/>
           <w:color w:val="DD0055"/>
         </w:rPr>
-        <w:t>npm install --save-dev</w:t>
-      </w:r>
+        <w:t>npm</w:t>
+      </w:r>
+      <w:proofErr w:type="spellEnd"/>
+      <w:r>
+        <w:rPr>
+          <w:i/>
+          <w:iCs/>
+          <w:color w:val="DD0055"/>
+        </w:rPr>
+        <w:t xml:space="preserve"> install --save-</w:t>
+      </w:r>
+      <w:proofErr w:type="spellStart"/>
+      <w:r>
+        <w:rPr>
+          <w:i/>
+          <w:iCs/>
+          <w:color w:val="DD0055"/>
+        </w:rPr>
+        <w:t>dev</w:t>
+      </w:r>
+      <w:proofErr w:type="spellEnd"/>
       <w:r>
         <w:t> </w:t>
       </w:r>
@@ -2179,8 +2474,13 @@
       <w:r>
         <w:t>琐。可以使用一个名为</w:t>
       </w:r>
-      <w:r>
-        <w:t>gulpfile-install</w:t>
+      <w:proofErr w:type="spellStart"/>
+      <w:r>
+        <w:t>gulpfile</w:t>
+      </w:r>
+      <w:proofErr w:type="spellEnd"/>
+      <w:r>
+        <w:t>-install</w:t>
       </w:r>
       <w:r>
         <w:t>的模块，使用下面命令进行安装：</w:t>
@@ -2205,8 +2505,21 @@
               <w:pStyle w:val="a7"/>
             </w:pPr>
             <w:bookmarkStart w:id="1" w:name="OLE_LINK2"/>
-            <w:r>
-              <w:t>npm install -g gulpfile-install</w:t>
+            <w:proofErr w:type="spellStart"/>
+            <w:r>
+              <w:t>npm</w:t>
+            </w:r>
+            <w:proofErr w:type="spellEnd"/>
+            <w:r>
+              <w:t xml:space="preserve"> install -g </w:t>
+            </w:r>
+            <w:proofErr w:type="spellStart"/>
+            <w:r>
+              <w:t>gulpfile</w:t>
+            </w:r>
+            <w:proofErr w:type="spellEnd"/>
+            <w:r>
+              <w:t>-install</w:t>
             </w:r>
             <w:bookmarkEnd w:id="1"/>
           </w:p>
@@ -2228,7 +2541,15 @@
         <w:t>的目录）下，直接执行</w:t>
       </w:r>
       <w:r>
-        <w:t xml:space="preserve"> gulpfile-install </w:t>
+        <w:t xml:space="preserve"> </w:t>
+      </w:r>
+      <w:proofErr w:type="spellStart"/>
+      <w:r>
+        <w:t>gulpfile</w:t>
+      </w:r>
+      <w:proofErr w:type="spellEnd"/>
+      <w:r>
+        <w:t xml:space="preserve">-install </w:t>
       </w:r>
       <w:r>
         <w:t>命令就可以自动根据引用的模块进行安装了，非常方便。</w:t>
@@ -2355,6 +2676,7 @@
       <w:pPr>
         <w:pStyle w:val="3"/>
       </w:pPr>
+      <w:proofErr w:type="spellStart"/>
       <w:r>
         <w:t>J</w:t>
       </w:r>
@@ -2364,6 +2686,7 @@
         </w:rPr>
         <w:t>soup</w:t>
       </w:r>
+      <w:proofErr w:type="spellEnd"/>
     </w:p>
     <w:p>
       <w:r>
@@ -2412,32 +2735,56 @@
     </w:p>
     <w:p>
       <w:pPr>
-        <w:rPr>
-          <w:rFonts w:hint="eastAsia"/>
-        </w:rPr>
-      </w:pPr>
-      <w:r>
-        <w:rPr>
-          <w:rFonts w:hint="eastAsia"/>
-        </w:rPr>
-        <w:t>自此转入</w:t>
-      </w:r>
-      <w:r>
-        <w:rPr>
-          <w:rFonts w:hint="eastAsia"/>
-        </w:rPr>
-        <w:t>github issues</w:t>
-      </w:r>
-      <w:r>
-        <w:rPr>
-          <w:rFonts w:hint="eastAsia"/>
-        </w:rPr>
-        <w:t>中。</w:t>
-      </w:r>
+        <w:pStyle w:val="3"/>
+      </w:pPr>
+      <w:r>
+        <w:t>需要注意的</w:t>
+      </w:r>
+    </w:p>
+    <w:p>
+      <w:pPr>
+        <w:ind w:firstLine="420"/>
+      </w:pPr>
       <w:bookmarkStart w:id="3" w:name="_GoBack"/>
+      <w:r>
+        <w:rPr>
+          <w:rFonts w:ascii="Segoe UI" w:hAnsi="Segoe UI" w:cs="Segoe UI"/>
+          <w:color w:val="24292E"/>
+          <w:szCs w:val="21"/>
+          <w:shd w:val="clear" w:color="auto" w:fill="FFFFFF"/>
+        </w:rPr>
+        <w:t>公司为什么雇用你而不是别人到这个岗位</w:t>
+      </w:r>
       <w:bookmarkEnd w:id="3"/>
-    </w:p>
-    <w:p/>
+      <w:r>
+        <w:rPr>
+          <w:rFonts w:ascii="Segoe UI" w:hAnsi="Segoe UI" w:cs="Segoe UI"/>
+          <w:color w:val="24292E"/>
+          <w:szCs w:val="21"/>
+          <w:shd w:val="clear" w:color="auto" w:fill="FFFFFF"/>
+        </w:rPr>
+        <w:t>？要的不是你的技术，而是你的想法。以往的经验中，经历过的东西转化为想法出来并且可以根据实际情况实现出来才是最重要的，</w:t>
+      </w:r>
+      <w:r>
+        <w:rPr>
+          <w:rStyle w:val="a5"/>
+          <w:rFonts w:ascii="Segoe UI" w:hAnsi="Segoe UI" w:cs="Segoe UI"/>
+          <w:color w:val="24292E"/>
+          <w:szCs w:val="21"/>
+          <w:shd w:val="clear" w:color="auto" w:fill="FFFFFF"/>
+        </w:rPr>
+        <w:t>工具的使用有熟练和不熟练之分，但是能力必须在你身上独一无二的存在</w:t>
+      </w:r>
+      <w:r>
+        <w:rPr>
+          <w:rFonts w:ascii="Segoe UI" w:hAnsi="Segoe UI" w:cs="Segoe UI"/>
+          <w:color w:val="24292E"/>
+          <w:szCs w:val="21"/>
+          <w:shd w:val="clear" w:color="auto" w:fill="FFFFFF"/>
+        </w:rPr>
+        <w:t>。</w:t>
+      </w:r>
+    </w:p>
     <w:p/>
     <w:p/>
     <w:p/>

</xml_diff>